<commit_message>
cambios genero ab prov
</commit_message>
<xml_diff>
--- a/src/assets/inicio-cancelacion-agrupados-juridica.docx
+++ b/src/assets/inicio-cancelacion-agrupados-juridica.docx
@@ -21,14 +21,12 @@
         <w:rPr>
           <w:rFonts w:ascii="Times New Roman" w:hAnsi="Times New Roman"/>
           <w:b/>
-          <w:sz w:val="24"/>
         </w:rPr>
         <w:t xml:space="preserve">DIRECCIÓN PROVINCIAL DE PICHINCHA DEL INSTITUTO ECUATORIANO DE SEGURIDAD SOCIAL / EJECUTOR DE COACTIVA. </w:t>
       </w:r>
       <w:r>
         <w:rPr>
           <w:rFonts w:ascii="Times New Roman" w:hAnsi="Times New Roman"/>
-          <w:sz w:val="24"/>
         </w:rPr>
         <w:t xml:space="preserve">- Quito, </w:t>
       </w:r>
@@ -36,7 +34,6 @@
         <w:rPr>
           <w:rFonts w:ascii="Times New Roman" w:hAnsi="Times New Roman"/>
           <w:color w:val="0070C0"/>
-          <w:sz w:val="24"/>
         </w:rPr>
         <w:t>{</w:t>
       </w:r>
@@ -45,7 +42,6 @@
         <w:rPr>
           <w:rFonts w:ascii="Times New Roman" w:hAnsi="Times New Roman"/>
           <w:color w:val="0070C0"/>
-          <w:sz w:val="24"/>
         </w:rPr>
         <w:t>fechaProvidencia</w:t>
       </w:r>
@@ -54,14 +50,12 @@
         <w:rPr>
           <w:rFonts w:ascii="Times New Roman" w:hAnsi="Times New Roman"/>
           <w:color w:val="0070C0"/>
-          <w:sz w:val="24"/>
         </w:rPr>
         <w:t>}</w:t>
       </w:r>
       <w:r>
         <w:rPr>
           <w:rFonts w:ascii="Times New Roman" w:hAnsi="Times New Roman"/>
-          <w:sz w:val="24"/>
         </w:rPr>
         <w:t xml:space="preserve">, siendo las </w:t>
       </w:r>
@@ -69,7 +63,6 @@
         <w:rPr>
           <w:rFonts w:ascii="Times New Roman" w:hAnsi="Times New Roman"/>
           <w:color w:val="0070C0"/>
-          <w:sz w:val="24"/>
         </w:rPr>
         <w:t>{</w:t>
       </w:r>
@@ -78,7 +71,6 @@
         <w:rPr>
           <w:rFonts w:ascii="Times New Roman" w:hAnsi="Times New Roman"/>
           <w:color w:val="0070C0"/>
-          <w:sz w:val="24"/>
         </w:rPr>
         <w:t>horaProvidencia</w:t>
       </w:r>
@@ -87,14 +79,12 @@
         <w:rPr>
           <w:rFonts w:ascii="Times New Roman" w:hAnsi="Times New Roman"/>
           <w:color w:val="0070C0"/>
-          <w:sz w:val="24"/>
         </w:rPr>
         <w:t>}</w:t>
       </w:r>
       <w:r>
         <w:rPr>
           <w:rFonts w:ascii="Times New Roman" w:hAnsi="Times New Roman"/>
-          <w:sz w:val="24"/>
         </w:rPr>
         <w:t xml:space="preserve">. - </w:t>
       </w:r>
@@ -102,7 +92,6 @@
         <w:rPr>
           <w:rFonts w:ascii="Times New Roman" w:hAnsi="Times New Roman"/>
           <w:b/>
-          <w:sz w:val="24"/>
         </w:rPr>
         <w:t xml:space="preserve">VISTOS: </w:t>
       </w:r>
@@ -110,7 +99,6 @@
       <w:r>
         <w:rPr>
           <w:rFonts w:ascii="Times New Roman" w:hAnsi="Times New Roman"/>
-          <w:sz w:val="24"/>
         </w:rPr>
         <w:t>Mgs</w:t>
       </w:r>
@@ -118,7 +106,6 @@
       <w:r>
         <w:rPr>
           <w:rFonts w:ascii="Times New Roman" w:hAnsi="Times New Roman"/>
-          <w:sz w:val="24"/>
         </w:rPr>
         <w:t xml:space="preserve">. Johanna Mariela Vásquez Bravo, en mi calidad de Directora Provincial de Pichincha Encargada y Ejecutor de Coactiva de la Dirección Provincial de Pichincha del Instituto Ecuatoriano de Seguridad Social, designado mediante Acción de Personal Nro. SDNGTH-2025-1902-NJS de 15 de octubre de 2025, que rige a partir del 16 de octubre de 2025; y, en virtud de lo dispuesto en el artículo 38, literal a) y 288 de la Ley de Seguridad Social, y de conformidad a la Resolución C.D. 625 emitida por el Consejo Directivo del Instituto Ecuatoriano de Seguridad Social que contiene el "Reglamento de Aseguramiento, Recaudación y Gestión de Cartera del Instituto Ecuatoriano de Seguridad Social que en su artículo 177 establece: " </w:t>
       </w:r>
@@ -126,7 +113,6 @@
         <w:rPr>
           <w:rFonts w:ascii="Times New Roman" w:hAnsi="Times New Roman"/>
           <w:i/>
-          <w:sz w:val="24"/>
         </w:rPr>
         <w:t xml:space="preserve">Art. 177.- De la agrupación de los Títulos de Crédito.- Por efecto de economía procesal los títulos de crédito impagos que corresponda a un mismo número de RUC y/o cedula de identidad, siempre que correspondan a un mismo concepto, se agruparán en un solo procedimiento coactivo. Los títulos de crédito no perderán su numeración", </w:t>
       </w:r>
@@ -134,14 +120,12 @@
         <w:rPr>
           <w:rFonts w:ascii="Times New Roman" w:hAnsi="Times New Roman"/>
           <w:b/>
-          <w:sz w:val="24"/>
         </w:rPr>
         <w:t xml:space="preserve">AVOCO </w:t>
       </w:r>
       <w:r>
         <w:rPr>
           <w:rFonts w:ascii="Times New Roman" w:hAnsi="Times New Roman"/>
-          <w:sz w:val="24"/>
         </w:rPr>
         <w:t xml:space="preserve">conocimiento del procedimiento coactivo instaurado en contra de </w:t>
       </w:r>
@@ -150,7 +134,6 @@
           <w:rFonts w:ascii="Times New Roman" w:hAnsi="Times New Roman"/>
           <w:b/>
           <w:color w:val="0070C0"/>
-          <w:sz w:val="24"/>
         </w:rPr>
         <w:t>{</w:t>
       </w:r>
@@ -160,7 +143,6 @@
           <w:rFonts w:ascii="Times New Roman" w:hAnsi="Times New Roman"/>
           <w:b/>
           <w:color w:val="0070C0"/>
-          <w:sz w:val="24"/>
         </w:rPr>
         <w:t>razonSocial</w:t>
       </w:r>
@@ -170,14 +152,12 @@
           <w:rFonts w:ascii="Times New Roman" w:hAnsi="Times New Roman"/>
           <w:b/>
           <w:color w:val="0070C0"/>
-          <w:sz w:val="24"/>
         </w:rPr>
         <w:t>}</w:t>
       </w:r>
       <w:r>
         <w:rPr>
           <w:rFonts w:ascii="Times New Roman" w:hAnsi="Times New Roman"/>
-          <w:sz w:val="24"/>
         </w:rPr>
         <w:t xml:space="preserve"> con RUC Nro. </w:t>
       </w:r>
@@ -185,14 +165,12 @@
         <w:rPr>
           <w:rFonts w:ascii="Times New Roman" w:hAnsi="Times New Roman"/>
           <w:color w:val="0070C0"/>
-          <w:sz w:val="24"/>
         </w:rPr>
         <w:t>{ruc}</w:t>
       </w:r>
       <w:r>
         <w:rPr>
           <w:rFonts w:ascii="Times New Roman" w:hAnsi="Times New Roman"/>
-          <w:sz w:val="24"/>
         </w:rPr>
         <w:t xml:space="preserve"> representado legalmente por </w:t>
       </w:r>
@@ -200,7 +178,6 @@
         <w:rPr>
           <w:rFonts w:ascii="Times New Roman" w:hAnsi="Times New Roman"/>
           <w:color w:val="0070C0"/>
-          <w:sz w:val="24"/>
         </w:rPr>
         <w:t>{</w:t>
       </w:r>
@@ -209,7 +186,6 @@
         <w:rPr>
           <w:rFonts w:ascii="Times New Roman" w:hAnsi="Times New Roman"/>
           <w:color w:val="0070C0"/>
-          <w:sz w:val="24"/>
         </w:rPr>
         <w:t>representanteLegal</w:t>
       </w:r>
@@ -218,14 +194,12 @@
         <w:rPr>
           <w:rFonts w:ascii="Times New Roman" w:hAnsi="Times New Roman"/>
           <w:color w:val="0070C0"/>
-          <w:sz w:val="24"/>
         </w:rPr>
         <w:t>}</w:t>
       </w:r>
       <w:r>
         <w:rPr>
           <w:rFonts w:ascii="Times New Roman" w:hAnsi="Times New Roman"/>
-          <w:sz w:val="24"/>
         </w:rPr>
         <w:t xml:space="preserve"> con cédula de ciudadanía Nro. </w:t>
       </w:r>
@@ -233,14 +207,12 @@
         <w:rPr>
           <w:rFonts w:ascii="Times New Roman" w:hAnsi="Times New Roman"/>
           <w:color w:val="0070C0"/>
-          <w:sz w:val="24"/>
         </w:rPr>
         <w:t>{cedula}</w:t>
       </w:r>
       <w:r>
         <w:rPr>
           <w:rFonts w:ascii="Times New Roman" w:hAnsi="Times New Roman"/>
-          <w:sz w:val="24"/>
         </w:rPr>
         <w:t>, que contiene los títulos de crédito que se detallan a continuación:</w:t>
       </w:r>
@@ -275,7 +247,6 @@
                 <w:rFonts w:ascii="Times New Roman" w:hAnsi="Times New Roman"/>
                 <w:b/>
                 <w:color w:val="FFFFFF"/>
-                <w:sz w:val="20"/>
               </w:rPr>
               <w:t>Orden</w:t>
             </w:r>
@@ -296,7 +267,6 @@
                 <w:rFonts w:ascii="Times New Roman" w:hAnsi="Times New Roman"/>
                 <w:b/>
                 <w:color w:val="FFFFFF"/>
-                <w:sz w:val="20"/>
               </w:rPr>
               <w:t>Número</w:t>
             </w:r>
@@ -306,7 +276,6 @@
                 <w:rFonts w:ascii="Times New Roman" w:hAnsi="Times New Roman"/>
                 <w:b/>
                 <w:color w:val="FFFFFF"/>
-                <w:sz w:val="20"/>
               </w:rPr>
               <w:t xml:space="preserve"> TC</w:t>
             </w:r>
@@ -327,7 +296,6 @@
                 <w:rFonts w:ascii="Times New Roman" w:hAnsi="Times New Roman"/>
                 <w:b/>
                 <w:color w:val="FFFFFF"/>
-                <w:sz w:val="20"/>
               </w:rPr>
               <w:t>Concepto</w:t>
             </w:r>
@@ -348,7 +316,6 @@
                 <w:rFonts w:ascii="Times New Roman" w:hAnsi="Times New Roman"/>
                 <w:b/>
                 <w:color w:val="FFFFFF"/>
-                <w:sz w:val="20"/>
               </w:rPr>
               <w:t xml:space="preserve">Valor capital </w:t>
             </w:r>
@@ -358,7 +325,6 @@
                 <w:rFonts w:ascii="Times New Roman" w:hAnsi="Times New Roman"/>
                 <w:b/>
                 <w:color w:val="FFFFFF"/>
-                <w:sz w:val="20"/>
               </w:rPr>
               <w:t>adeudado</w:t>
             </w:r>
@@ -379,7 +345,21 @@
               <w:rPr>
                 <w:rFonts w:ascii="Times New Roman" w:hAnsi="Times New Roman"/>
               </w:rPr>
-              <w:t>{#titulos}{orden}</w:t>
+              <w:t>{#</w:t>
+            </w:r>
+            <w:proofErr w:type="gramStart"/>
+            <w:r>
+              <w:rPr>
+                <w:rFonts w:ascii="Times New Roman" w:hAnsi="Times New Roman"/>
+              </w:rPr>
+              <w:t>titulos}{</w:t>
+            </w:r>
+            <w:proofErr w:type="gramEnd"/>
+            <w:r>
+              <w:rPr>
+                <w:rFonts w:ascii="Times New Roman" w:hAnsi="Times New Roman"/>
+              </w:rPr>
+              <w:t>orden}</w:t>
             </w:r>
           </w:p>
         </w:tc>
@@ -537,7 +517,6 @@
       <w:r>
         <w:rPr>
           <w:rFonts w:ascii="Times New Roman" w:hAnsi="Times New Roman"/>
-          <w:sz w:val="24"/>
         </w:rPr>
         <w:t xml:space="preserve">De los cuales, una vez agregada la documentación correspondiente al expediente, esta Autoridad </w:t>
       </w:r>
@@ -545,14 +524,12 @@
         <w:rPr>
           <w:rFonts w:ascii="Times New Roman" w:hAnsi="Times New Roman"/>
           <w:b/>
-          <w:sz w:val="24"/>
         </w:rPr>
         <w:t xml:space="preserve">CONSIDERA: </w:t>
       </w:r>
       <w:r>
         <w:rPr>
           <w:rFonts w:ascii="Times New Roman" w:hAnsi="Times New Roman"/>
-          <w:sz w:val="24"/>
         </w:rPr>
         <w:t xml:space="preserve">1) Que las respectivas glosas, bases de los títulos de crédito materia del presente procedimiento coactivo, han sido oportuna y legalmente notificadas a la parte coactivada, otorgando el derecho a impugnarlas o en su defecto a pagar voluntariamente la obligación dineraria. 2) Ante la falta de pago, se emitió los pertinentes títulos de crédito que contiene las órdenes de cobro de obligaciones determinadas y actualmente exigibles. 3) Con fundamento en los antecedentes señalados y facultado en lo establecido en los artículos 38, literal a), 75, 94, 287 y 288 de la Ley de Seguridad Social; artículos 267, 279 y 281 del Código Orgánico Administrativo y artículos 177 y 183 de la Resolución C.D. 625 que contiene el "Reglamento de Aseguramiento, Recaudación y Gestión de Cartera del Instituto Ecuatoriano de Seguridad Social", esta Autoridad </w:t>
       </w:r>
@@ -560,7 +537,6 @@
         <w:rPr>
           <w:rFonts w:ascii="Times New Roman" w:hAnsi="Times New Roman"/>
           <w:b/>
-          <w:sz w:val="24"/>
         </w:rPr>
         <w:t xml:space="preserve">DISPONE: </w:t>
       </w:r>
@@ -568,35 +544,30 @@
         <w:rPr>
           <w:rFonts w:ascii="Times New Roman" w:hAnsi="Times New Roman"/>
           <w:b/>
-          <w:sz w:val="24"/>
         </w:rPr>
         <w:t>PRIMERO</w:t>
       </w:r>
       <w:r>
         <w:rPr>
           <w:rFonts w:ascii="Times New Roman" w:hAnsi="Times New Roman"/>
-          <w:sz w:val="24"/>
         </w:rPr>
         <w:t>. -</w:t>
       </w:r>
       <w:r>
         <w:rPr>
           <w:rFonts w:ascii="Times New Roman" w:hAnsi="Times New Roman"/>
-          <w:sz w:val="24"/>
         </w:rPr>
         <w:t xml:space="preserve"> ORDENAR la agrupación de los títulos de crédito detallados en el cuadro antes </w:t>
       </w:r>
       <w:r>
         <w:rPr>
           <w:rFonts w:ascii="Times New Roman" w:hAnsi="Times New Roman"/>
-          <w:sz w:val="24"/>
         </w:rPr>
         <w:t>mencionado. -</w:t>
       </w:r>
       <w:r>
         <w:rPr>
           <w:rFonts w:ascii="Times New Roman" w:hAnsi="Times New Roman"/>
-          <w:sz w:val="24"/>
         </w:rPr>
         <w:t xml:space="preserve"> </w:t>
       </w:r>
@@ -604,28 +575,24 @@
         <w:rPr>
           <w:rFonts w:ascii="Times New Roman" w:hAnsi="Times New Roman"/>
           <w:b/>
-          <w:sz w:val="24"/>
         </w:rPr>
         <w:t>SEGUNDO</w:t>
       </w:r>
       <w:r>
         <w:rPr>
           <w:rFonts w:ascii="Times New Roman" w:hAnsi="Times New Roman"/>
-          <w:sz w:val="24"/>
         </w:rPr>
         <w:t>. -</w:t>
       </w:r>
       <w:r>
         <w:rPr>
           <w:rFonts w:ascii="Times New Roman" w:hAnsi="Times New Roman"/>
-          <w:sz w:val="24"/>
         </w:rPr>
         <w:t xml:space="preserve"> </w:t>
       </w:r>
       <w:r>
         <w:rPr>
           <w:rFonts w:ascii="Times New Roman" w:hAnsi="Times New Roman"/>
-          <w:sz w:val="24"/>
         </w:rPr>
         <w:t xml:space="preserve">DICTAR la </w:t>
       </w:r>
@@ -633,14 +600,12 @@
         <w:rPr>
           <w:rFonts w:ascii="Times New Roman" w:hAnsi="Times New Roman"/>
           <w:b/>
-          <w:sz w:val="24"/>
         </w:rPr>
         <w:t xml:space="preserve">ORDEN DE PAGO INMEDIATO </w:t>
       </w:r>
       <w:r>
         <w:rPr>
           <w:rFonts w:ascii="Times New Roman" w:hAnsi="Times New Roman"/>
-          <w:sz w:val="24"/>
         </w:rPr>
         <w:t xml:space="preserve">y dar </w:t>
       </w:r>
@@ -648,14 +613,12 @@
         <w:rPr>
           <w:rFonts w:ascii="Times New Roman" w:hAnsi="Times New Roman"/>
           <w:b/>
-          <w:sz w:val="24"/>
         </w:rPr>
         <w:t xml:space="preserve">INICIO </w:t>
       </w:r>
       <w:r>
         <w:rPr>
           <w:rFonts w:ascii="Times New Roman" w:hAnsi="Times New Roman"/>
-          <w:sz w:val="24"/>
         </w:rPr>
         <w:t xml:space="preserve">al presente procedimiento coactivo en contra de </w:t>
       </w:r>
@@ -663,7 +626,6 @@
         <w:rPr>
           <w:rFonts w:ascii="Times New Roman" w:hAnsi="Times New Roman"/>
           <w:color w:val="0070C0"/>
-          <w:sz w:val="24"/>
         </w:rPr>
         <w:t>{</w:t>
       </w:r>
@@ -672,7 +634,6 @@
         <w:rPr>
           <w:rFonts w:ascii="Times New Roman" w:hAnsi="Times New Roman"/>
           <w:color w:val="0070C0"/>
-          <w:sz w:val="24"/>
         </w:rPr>
         <w:t>razonSocial</w:t>
       </w:r>
@@ -681,14 +642,12 @@
         <w:rPr>
           <w:rFonts w:ascii="Times New Roman" w:hAnsi="Times New Roman"/>
           <w:color w:val="0070C0"/>
-          <w:sz w:val="24"/>
         </w:rPr>
         <w:t>}</w:t>
       </w:r>
       <w:r>
         <w:rPr>
           <w:rFonts w:ascii="Times New Roman" w:hAnsi="Times New Roman"/>
-          <w:sz w:val="24"/>
         </w:rPr>
         <w:t xml:space="preserve"> con RUC Nro. </w:t>
       </w:r>
@@ -696,14 +655,12 @@
         <w:rPr>
           <w:rFonts w:ascii="Times New Roman" w:hAnsi="Times New Roman"/>
           <w:color w:val="0070C0"/>
-          <w:sz w:val="24"/>
         </w:rPr>
         <w:t>{ruc}</w:t>
       </w:r>
       <w:r>
         <w:rPr>
           <w:rFonts w:ascii="Times New Roman" w:hAnsi="Times New Roman"/>
-          <w:sz w:val="24"/>
         </w:rPr>
         <w:t xml:space="preserve"> representado legalmente por </w:t>
       </w:r>
@@ -711,7 +668,6 @@
         <w:rPr>
           <w:rFonts w:ascii="Times New Roman" w:hAnsi="Times New Roman"/>
           <w:color w:val="0070C0"/>
-          <w:sz w:val="24"/>
         </w:rPr>
         <w:t>{</w:t>
       </w:r>
@@ -720,7 +676,6 @@
         <w:rPr>
           <w:rFonts w:ascii="Times New Roman" w:hAnsi="Times New Roman"/>
           <w:color w:val="0070C0"/>
-          <w:sz w:val="24"/>
         </w:rPr>
         <w:t>representanteLegal</w:t>
       </w:r>
@@ -729,14 +684,12 @@
         <w:rPr>
           <w:rFonts w:ascii="Times New Roman" w:hAnsi="Times New Roman"/>
           <w:color w:val="0070C0"/>
-          <w:sz w:val="24"/>
         </w:rPr>
         <w:t>}</w:t>
       </w:r>
       <w:r>
         <w:rPr>
           <w:rFonts w:ascii="Times New Roman" w:hAnsi="Times New Roman"/>
-          <w:sz w:val="24"/>
         </w:rPr>
         <w:t xml:space="preserve"> con cédula de ciudadanía Nro. </w:t>
       </w:r>
@@ -744,14 +697,12 @@
         <w:rPr>
           <w:rFonts w:ascii="Times New Roman" w:hAnsi="Times New Roman"/>
           <w:color w:val="0070C0"/>
-          <w:sz w:val="24"/>
         </w:rPr>
         <w:t>{cedula}</w:t>
       </w:r>
       <w:r>
         <w:rPr>
           <w:rFonts w:ascii="Times New Roman" w:hAnsi="Times New Roman"/>
-          <w:sz w:val="24"/>
         </w:rPr>
         <w:t xml:space="preserve"> quienes en calidad de coactivados adeudan al IESS la suma de </w:t>
       </w:r>
@@ -759,7 +710,6 @@
         <w:rPr>
           <w:rFonts w:ascii="Times New Roman" w:hAnsi="Times New Roman"/>
           <w:color w:val="0070C0"/>
-          <w:sz w:val="24"/>
         </w:rPr>
         <w:t>{</w:t>
       </w:r>
@@ -768,7 +718,6 @@
         <w:rPr>
           <w:rFonts w:ascii="Times New Roman" w:hAnsi="Times New Roman"/>
           <w:color w:val="0070C0"/>
-          <w:sz w:val="24"/>
         </w:rPr>
         <w:t>totalCapitalLetras</w:t>
       </w:r>
@@ -777,14 +726,12 @@
         <w:rPr>
           <w:rFonts w:ascii="Times New Roman" w:hAnsi="Times New Roman"/>
           <w:color w:val="0070C0"/>
-          <w:sz w:val="24"/>
         </w:rPr>
         <w:t>}</w:t>
       </w:r>
       <w:r>
         <w:rPr>
           <w:rFonts w:ascii="Times New Roman" w:hAnsi="Times New Roman"/>
-          <w:sz w:val="24"/>
         </w:rPr>
         <w:t xml:space="preserve"> (USD </w:t>
       </w:r>
@@ -792,7 +739,6 @@
         <w:rPr>
           <w:rFonts w:ascii="Times New Roman" w:hAnsi="Times New Roman"/>
           <w:color w:val="0070C0"/>
-          <w:sz w:val="24"/>
         </w:rPr>
         <w:t>{</w:t>
       </w:r>
@@ -801,7 +747,6 @@
         <w:rPr>
           <w:rFonts w:ascii="Times New Roman" w:hAnsi="Times New Roman"/>
           <w:color w:val="0070C0"/>
-          <w:sz w:val="24"/>
         </w:rPr>
         <w:t>totalCapital</w:t>
       </w:r>
@@ -810,21 +755,18 @@
         <w:rPr>
           <w:rFonts w:ascii="Times New Roman" w:hAnsi="Times New Roman"/>
           <w:color w:val="0070C0"/>
-          <w:sz w:val="24"/>
         </w:rPr>
         <w:t>}</w:t>
       </w:r>
       <w:r>
         <w:rPr>
           <w:rFonts w:ascii="Times New Roman" w:hAnsi="Times New Roman"/>
-          <w:sz w:val="24"/>
         </w:rPr>
         <w:t>) más los intereses, multas, costas y honorarios profesionales que se calcularán a la fecha de pago.</w:t>
       </w:r>
       <w:r>
         <w:rPr>
           <w:rFonts w:ascii="Times New Roman" w:hAnsi="Times New Roman"/>
-          <w:sz w:val="24"/>
         </w:rPr>
         <w:t xml:space="preserve"> </w:t>
       </w:r>
@@ -832,14 +774,12 @@
         <w:rPr>
           <w:rFonts w:ascii="Times New Roman" w:hAnsi="Times New Roman"/>
           <w:b/>
-          <w:sz w:val="24"/>
         </w:rPr>
         <w:t>TERCERO</w:t>
       </w:r>
       <w:r>
         <w:rPr>
           <w:rFonts w:ascii="Times New Roman" w:hAnsi="Times New Roman"/>
-          <w:sz w:val="24"/>
         </w:rPr>
         <w:t>. - Una vez realizada la asignación de los títulos de crédito antes descritos, se procedió con las acciones prejudiciales, habiéndose obtenido la cancelación de los títulos de crédito que se detallan a continuación:</w:t>
       </w:r>
@@ -852,9 +792,9 @@
       </w:tblPr>
       <w:tblGrid>
         <w:gridCol w:w="2004"/>
-        <w:gridCol w:w="1139"/>
+        <w:gridCol w:w="1140"/>
         <w:gridCol w:w="1013"/>
-        <w:gridCol w:w="1295"/>
+        <w:gridCol w:w="1294"/>
         <w:gridCol w:w="1623"/>
         <w:gridCol w:w="2662"/>
       </w:tblGrid>
@@ -877,7 +817,6 @@
                 <w:rFonts w:ascii="Times New Roman" w:hAnsi="Times New Roman"/>
                 <w:b/>
                 <w:color w:val="FFFFFF"/>
-                <w:sz w:val="20"/>
               </w:rPr>
               <w:t>Orden</w:t>
             </w:r>
@@ -898,7 +837,6 @@
                 <w:rFonts w:ascii="Times New Roman" w:hAnsi="Times New Roman"/>
                 <w:b/>
                 <w:color w:val="FFFFFF"/>
-                <w:sz w:val="20"/>
               </w:rPr>
               <w:t>Número</w:t>
             </w:r>
@@ -908,7 +846,6 @@
                 <w:rFonts w:ascii="Times New Roman" w:hAnsi="Times New Roman"/>
                 <w:b/>
                 <w:color w:val="FFFFFF"/>
-                <w:sz w:val="20"/>
               </w:rPr>
               <w:t xml:space="preserve"> TC</w:t>
             </w:r>
@@ -929,7 +866,6 @@
                 <w:rFonts w:ascii="Times New Roman" w:hAnsi="Times New Roman"/>
                 <w:b/>
                 <w:color w:val="FFFFFF"/>
-                <w:sz w:val="20"/>
               </w:rPr>
               <w:t>Concepto</w:t>
             </w:r>
@@ -951,7 +887,6 @@
                 <w:rFonts w:ascii="Times New Roman" w:hAnsi="Times New Roman"/>
                 <w:b/>
                 <w:color w:val="FFFFFF"/>
-                <w:sz w:val="20"/>
               </w:rPr>
               <w:t>Comprobante</w:t>
             </w:r>
@@ -961,7 +896,6 @@
                 <w:rFonts w:ascii="Times New Roman" w:hAnsi="Times New Roman"/>
                 <w:b/>
                 <w:color w:val="FFFFFF"/>
-                <w:sz w:val="20"/>
               </w:rPr>
               <w:t xml:space="preserve"> de Pago No.</w:t>
             </w:r>
@@ -982,7 +916,6 @@
                 <w:rFonts w:ascii="Times New Roman" w:hAnsi="Times New Roman"/>
                 <w:b/>
                 <w:color w:val="FFFFFF"/>
-                <w:sz w:val="20"/>
               </w:rPr>
               <w:t>Fecha</w:t>
             </w:r>
@@ -992,7 +925,6 @@
                 <w:rFonts w:ascii="Times New Roman" w:hAnsi="Times New Roman"/>
                 <w:b/>
                 <w:color w:val="FFFFFF"/>
-                <w:sz w:val="20"/>
               </w:rPr>
               <w:t xml:space="preserve"> de </w:t>
             </w:r>
@@ -1002,7 +934,6 @@
                 <w:rFonts w:ascii="Times New Roman" w:hAnsi="Times New Roman"/>
                 <w:b/>
                 <w:color w:val="FFFFFF"/>
-                <w:sz w:val="20"/>
               </w:rPr>
               <w:t>Cancelación</w:t>
             </w:r>
@@ -1023,7 +954,6 @@
                 <w:rFonts w:ascii="Times New Roman" w:hAnsi="Times New Roman"/>
                 <w:b/>
                 <w:color w:val="FFFFFF"/>
-                <w:sz w:val="20"/>
               </w:rPr>
               <w:t xml:space="preserve">Valor </w:t>
             </w:r>
@@ -1033,7 +963,6 @@
                 <w:rFonts w:ascii="Times New Roman" w:hAnsi="Times New Roman"/>
                 <w:b/>
                 <w:color w:val="FFFFFF"/>
-                <w:sz w:val="20"/>
               </w:rPr>
               <w:t>cancelado</w:t>
             </w:r>
@@ -1053,9 +982,22 @@
             <w:r>
               <w:rPr>
                 <w:rFonts w:ascii="Times New Roman" w:hAnsi="Times New Roman"/>
-                <w:sz w:val="20"/>
-              </w:rPr>
-              <w:t>{#cancelaciones}{orden}</w:t>
+              </w:rPr>
+              <w:t>{#</w:t>
+            </w:r>
+            <w:proofErr w:type="gramStart"/>
+            <w:r>
+              <w:rPr>
+                <w:rFonts w:ascii="Times New Roman" w:hAnsi="Times New Roman"/>
+              </w:rPr>
+              <w:t>cancelaciones}{</w:t>
+            </w:r>
+            <w:proofErr w:type="gramEnd"/>
+            <w:r>
+              <w:rPr>
+                <w:rFonts w:ascii="Times New Roman" w:hAnsi="Times New Roman"/>
+              </w:rPr>
+              <w:t>orden}</w:t>
             </w:r>
           </w:p>
         </w:tc>
@@ -1067,7 +1009,6 @@
             <w:r>
               <w:rPr>
                 <w:rFonts w:ascii="Times New Roman" w:hAnsi="Times New Roman"/>
-                <w:sz w:val="20"/>
               </w:rPr>
               <w:t>{</w:t>
             </w:r>
@@ -1075,7 +1016,6 @@
             <w:r>
               <w:rPr>
                 <w:rFonts w:ascii="Times New Roman" w:hAnsi="Times New Roman"/>
-                <w:sz w:val="20"/>
               </w:rPr>
               <w:t>numeroTC</w:t>
             </w:r>
@@ -1083,7 +1023,6 @@
             <w:r>
               <w:rPr>
                 <w:rFonts w:ascii="Times New Roman" w:hAnsi="Times New Roman"/>
-                <w:sz w:val="20"/>
               </w:rPr>
               <w:t>}</w:t>
             </w:r>
@@ -1097,7 +1036,6 @@
             <w:r>
               <w:rPr>
                 <w:rFonts w:ascii="Times New Roman" w:hAnsi="Times New Roman"/>
-                <w:sz w:val="20"/>
               </w:rPr>
               <w:t>{</w:t>
             </w:r>
@@ -1105,7 +1043,6 @@
             <w:r>
               <w:rPr>
                 <w:rFonts w:ascii="Times New Roman" w:hAnsi="Times New Roman"/>
-                <w:sz w:val="20"/>
               </w:rPr>
               <w:t>concepto</w:t>
             </w:r>
@@ -1113,7 +1050,6 @@
             <w:r>
               <w:rPr>
                 <w:rFonts w:ascii="Times New Roman" w:hAnsi="Times New Roman"/>
-                <w:sz w:val="20"/>
               </w:rPr>
               <w:t>}</w:t>
             </w:r>
@@ -1127,7 +1063,6 @@
             <w:r>
               <w:rPr>
                 <w:rFonts w:ascii="Times New Roman" w:hAnsi="Times New Roman"/>
-                <w:sz w:val="20"/>
               </w:rPr>
               <w:t>{</w:t>
             </w:r>
@@ -1135,7 +1070,6 @@
             <w:r>
               <w:rPr>
                 <w:rFonts w:ascii="Times New Roman" w:hAnsi="Times New Roman"/>
-                <w:sz w:val="20"/>
               </w:rPr>
               <w:t>comprobante</w:t>
             </w:r>
@@ -1143,7 +1077,6 @@
             <w:r>
               <w:rPr>
                 <w:rFonts w:ascii="Times New Roman" w:hAnsi="Times New Roman"/>
-                <w:sz w:val="20"/>
               </w:rPr>
               <w:t>}</w:t>
             </w:r>
@@ -1157,7 +1090,6 @@
             <w:r>
               <w:rPr>
                 <w:rFonts w:ascii="Times New Roman" w:hAnsi="Times New Roman"/>
-                <w:sz w:val="20"/>
               </w:rPr>
               <w:t>{</w:t>
             </w:r>
@@ -1165,7 +1097,6 @@
             <w:r>
               <w:rPr>
                 <w:rFonts w:ascii="Times New Roman" w:hAnsi="Times New Roman"/>
-                <w:sz w:val="20"/>
               </w:rPr>
               <w:t>fechaCancelacion</w:t>
             </w:r>
@@ -1173,7 +1104,6 @@
             <w:r>
               <w:rPr>
                 <w:rFonts w:ascii="Times New Roman" w:hAnsi="Times New Roman"/>
-                <w:sz w:val="20"/>
               </w:rPr>
               <w:t>}</w:t>
             </w:r>
@@ -1187,7 +1117,6 @@
             <w:r>
               <w:rPr>
                 <w:rFonts w:ascii="Times New Roman" w:hAnsi="Times New Roman"/>
-                <w:sz w:val="20"/>
               </w:rPr>
               <w:t>{</w:t>
             </w:r>
@@ -1195,7 +1124,6 @@
             <w:r>
               <w:rPr>
                 <w:rFonts w:ascii="Times New Roman" w:hAnsi="Times New Roman"/>
-                <w:sz w:val="20"/>
               </w:rPr>
               <w:t>valorCancelado</w:t>
             </w:r>
@@ -1203,7 +1131,6 @@
             <w:r>
               <w:rPr>
                 <w:rFonts w:ascii="Times New Roman" w:hAnsi="Times New Roman"/>
-                <w:sz w:val="20"/>
               </w:rPr>
               <w:t>}{/</w:t>
             </w:r>
@@ -1211,7 +1138,6 @@
             <w:r>
               <w:rPr>
                 <w:rFonts w:ascii="Times New Roman" w:hAnsi="Times New Roman"/>
-                <w:sz w:val="20"/>
               </w:rPr>
               <w:t>cancelaciones</w:t>
             </w:r>
@@ -1219,7 +1145,6 @@
             <w:r>
               <w:rPr>
                 <w:rFonts w:ascii="Times New Roman" w:hAnsi="Times New Roman"/>
-                <w:sz w:val="20"/>
               </w:rPr>
               <w:t>}</w:t>
             </w:r>
@@ -1240,7 +1165,6 @@
       <w:r>
         <w:rPr>
           <w:rFonts w:ascii="Times New Roman" w:hAnsi="Times New Roman"/>
-          <w:sz w:val="24"/>
         </w:rPr>
         <w:t xml:space="preserve">Conforme se desprende de las liquidaciones de los títulos de crédito que se agregan al presente procedimiento coactivo. </w:t>
       </w:r>
@@ -1248,14 +1172,12 @@
         <w:rPr>
           <w:rFonts w:ascii="Times New Roman" w:hAnsi="Times New Roman"/>
           <w:b/>
-          <w:sz w:val="24"/>
         </w:rPr>
         <w:t>CUARTO</w:t>
       </w:r>
       <w:r>
         <w:rPr>
           <w:rFonts w:ascii="Times New Roman" w:hAnsi="Times New Roman"/>
-          <w:sz w:val="24"/>
         </w:rPr>
         <w:t xml:space="preserve">. - Toda vez que se ha </w:t>
       </w:r>
@@ -1263,215 +1185,215 @@
         <w:rPr>
           <w:rFonts w:ascii="Times New Roman" w:hAnsi="Times New Roman"/>
           <w:b/>
-          <w:sz w:val="24"/>
         </w:rPr>
         <w:t xml:space="preserve">PAGADO </w:t>
       </w:r>
       <w:r>
         <w:rPr>
           <w:rFonts w:ascii="Times New Roman" w:hAnsi="Times New Roman"/>
-          <w:sz w:val="24"/>
-        </w:rPr>
-        <w:t xml:space="preserve">la totalidad de los Títulos de Crédito materia del procedimiento coactivo que se ha iniciado, más los intereses, multas, costas y honorarios profesionales, de conformidad a lo dispuesto en el artículo 1583, numeral 2, del Código </w:t>
-      </w:r>
-      <w:r>
-        <w:rPr>
-          <w:rFonts w:ascii="Times New Roman" w:hAnsi="Times New Roman"/>
-          <w:sz w:val="24"/>
+        </w:rPr>
+        <w:t xml:space="preserve">la totalidad de los Títulos de Crédito materia del procedimiento coactivo que se ha iniciado, más los intereses, multas, costas y honorarios profesionales, de conformidad a lo dispuesto en el artículo 1583, numeral 2, del Código Civil, se </w:t>
+      </w:r>
+      <w:r>
+        <w:rPr>
+          <w:rFonts w:ascii="Times New Roman" w:hAnsi="Times New Roman"/>
+          <w:b/>
+        </w:rPr>
+        <w:t xml:space="preserve">DECLARA extinguida la obligación </w:t>
+      </w:r>
+      <w:r>
+        <w:rPr>
+          <w:rFonts w:ascii="Times New Roman" w:hAnsi="Times New Roman"/>
+        </w:rPr>
+        <w:t xml:space="preserve">contenida en la liquidación de los títulos de crédito antes referidos. </w:t>
+      </w:r>
+      <w:r>
+        <w:rPr>
+          <w:rFonts w:ascii="Times New Roman" w:hAnsi="Times New Roman"/>
+          <w:b/>
+        </w:rPr>
+        <w:t>QUINTO</w:t>
+      </w:r>
+      <w:r>
+        <w:rPr>
+          <w:rFonts w:ascii="Times New Roman" w:hAnsi="Times New Roman"/>
+        </w:rPr>
+        <w:t xml:space="preserve">. - </w:t>
+      </w:r>
+      <w:r>
+        <w:rPr>
+          <w:rFonts w:ascii="Times New Roman" w:hAnsi="Times New Roman"/>
+          <w:b/>
+        </w:rPr>
+        <w:t xml:space="preserve">VERIFICAR </w:t>
+      </w:r>
+      <w:r>
+        <w:rPr>
+          <w:rFonts w:ascii="Times New Roman" w:hAnsi="Times New Roman"/>
+        </w:rPr>
+        <w:t xml:space="preserve">la pertinencia del pago de honorarios profesionales, una vez que </w:t>
+      </w:r>
+      <w:r>
+        <w:rPr>
+          <w:rFonts w:ascii="Times New Roman" w:hAnsi="Times New Roman"/>
+          <w:color w:val="0070C0"/>
+        </w:rPr>
+        <w:t xml:space="preserve">{pronombre} </w:t>
+      </w:r>
+      <w:proofErr w:type="spellStart"/>
+      <w:r>
+        <w:rPr>
+          <w:rFonts w:ascii="Times New Roman" w:hAnsi="Times New Roman"/>
+          <w:color w:val="0070C0"/>
+        </w:rPr>
+        <w:t>Secretari</w:t>
+      </w:r>
+      <w:proofErr w:type="spellEnd"/>
+      <w:r>
+        <w:rPr>
+          <w:rFonts w:ascii="Times New Roman" w:hAnsi="Times New Roman"/>
+          <w:color w:val="0070C0"/>
+        </w:rPr>
+        <w:t>{genero} Abogad{genero}</w:t>
+      </w:r>
+      <w:r>
+        <w:rPr>
+          <w:rFonts w:ascii="Times New Roman" w:hAnsi="Times New Roman"/>
+        </w:rPr>
+        <w:t xml:space="preserve"> </w:t>
+      </w:r>
+      <w:proofErr w:type="spellStart"/>
+      <w:r>
+        <w:rPr>
+          <w:rFonts w:ascii="Times New Roman" w:hAnsi="Times New Roman"/>
+        </w:rPr>
+        <w:t>extern</w:t>
+      </w:r>
+      <w:proofErr w:type="spellEnd"/>
+      <w:r>
+        <w:rPr>
+          <w:rFonts w:ascii="Times New Roman" w:hAnsi="Times New Roman"/>
+        </w:rPr>
+        <w:t>{genero}</w:t>
+      </w:r>
+      <w:r>
+        <w:rPr>
+          <w:rFonts w:ascii="Times New Roman" w:hAnsi="Times New Roman"/>
+        </w:rPr>
+        <w:t xml:space="preserve"> lo solicite, conforme la normativa vigente a la fecha de </w:t>
+      </w:r>
+      <w:r>
+        <w:rPr>
+          <w:rFonts w:ascii="Times New Roman" w:hAnsi="Times New Roman"/>
+        </w:rPr>
+        <w:t>cancelación. -</w:t>
+      </w:r>
+      <w:r>
+        <w:rPr>
+          <w:rFonts w:ascii="Times New Roman" w:hAnsi="Times New Roman"/>
+        </w:rPr>
+        <w:t xml:space="preserve"> </w:t>
+      </w:r>
+      <w:r>
+        <w:rPr>
+          <w:rFonts w:ascii="Times New Roman" w:hAnsi="Times New Roman"/>
+          <w:b/>
+        </w:rPr>
+        <w:t>SEXTO</w:t>
+      </w:r>
+      <w:r>
+        <w:rPr>
+          <w:rFonts w:ascii="Times New Roman" w:hAnsi="Times New Roman"/>
+        </w:rPr>
+        <w:t xml:space="preserve">. - </w:t>
+      </w:r>
+      <w:r>
+        <w:rPr>
+          <w:rFonts w:ascii="Times New Roman" w:hAnsi="Times New Roman"/>
+          <w:b/>
+        </w:rPr>
+        <w:t xml:space="preserve">ORDENAR </w:t>
+      </w:r>
+      <w:r>
+        <w:rPr>
+          <w:rFonts w:ascii="Times New Roman" w:hAnsi="Times New Roman"/>
+        </w:rPr>
+        <w:t xml:space="preserve">el archivo del procedimiento coactivo. - Actúe como </w:t>
+      </w:r>
+      <w:proofErr w:type="spellStart"/>
+      <w:r>
+        <w:rPr>
+          <w:rFonts w:ascii="Times New Roman" w:hAnsi="Times New Roman"/>
+        </w:rPr>
+        <w:t>Secretari</w:t>
+      </w:r>
+      <w:proofErr w:type="spellEnd"/>
+      <w:r>
+        <w:rPr>
+          <w:rFonts w:ascii="Times New Roman" w:hAnsi="Times New Roman"/>
+        </w:rPr>
+        <w:t xml:space="preserve">{genero} Abogad{genero} </w:t>
+      </w:r>
+      <w:r>
+        <w:rPr>
+          <w:rFonts w:ascii="Times New Roman" w:hAnsi="Times New Roman"/>
+          <w:color w:val="0070C0"/>
+        </w:rPr>
+        <w:t>{pronombre} {</w:t>
+      </w:r>
+      <w:proofErr w:type="spellStart"/>
+      <w:r>
+        <w:rPr>
+          <w:rFonts w:ascii="Times New Roman" w:hAnsi="Times New Roman"/>
+          <w:color w:val="0070C0"/>
+        </w:rPr>
+        <w:t>abogadoNombreMinusculas</w:t>
+      </w:r>
+      <w:proofErr w:type="spellEnd"/>
+      <w:r>
+        <w:rPr>
+          <w:rFonts w:ascii="Times New Roman" w:hAnsi="Times New Roman"/>
+          <w:color w:val="0070C0"/>
+        </w:rPr>
+        <w:t>}</w:t>
+      </w:r>
+      <w:r>
+        <w:rPr>
+          <w:rFonts w:ascii="Times New Roman" w:hAnsi="Times New Roman"/>
+        </w:rPr>
+        <w:t xml:space="preserve">, quien hallándose presente acepta el cargo y jura desempeñarlo fiel y legalmente, </w:t>
+      </w:r>
+      <w:r>
+        <w:rPr>
+          <w:rFonts w:ascii="Times New Roman" w:hAnsi="Times New Roman"/>
         </w:rPr>
         <w:lastRenderedPageBreak/>
-        <w:t xml:space="preserve">Civil, se </w:t>
-      </w:r>
-      <w:r>
-        <w:rPr>
-          <w:rFonts w:ascii="Times New Roman" w:hAnsi="Times New Roman"/>
-          <w:b/>
-          <w:sz w:val="24"/>
-        </w:rPr>
-        <w:t xml:space="preserve">DECLARA extinguida la obligación </w:t>
-      </w:r>
-      <w:r>
-        <w:rPr>
-          <w:rFonts w:ascii="Times New Roman" w:hAnsi="Times New Roman"/>
-          <w:sz w:val="24"/>
-        </w:rPr>
-        <w:t xml:space="preserve">contenida en la liquidación de los títulos de crédito antes referidos. </w:t>
-      </w:r>
-      <w:r>
-        <w:rPr>
-          <w:rFonts w:ascii="Times New Roman" w:hAnsi="Times New Roman"/>
-          <w:b/>
-          <w:sz w:val="24"/>
-        </w:rPr>
-        <w:t>QUINTO</w:t>
-      </w:r>
-      <w:r>
-        <w:rPr>
-          <w:rFonts w:ascii="Times New Roman" w:hAnsi="Times New Roman"/>
-          <w:sz w:val="24"/>
-        </w:rPr>
-        <w:t xml:space="preserve">. - </w:t>
-      </w:r>
-      <w:r>
-        <w:rPr>
-          <w:rFonts w:ascii="Times New Roman" w:hAnsi="Times New Roman"/>
-          <w:b/>
-          <w:sz w:val="24"/>
-        </w:rPr>
-        <w:t xml:space="preserve">VERIFICAR </w:t>
-      </w:r>
-      <w:r>
-        <w:rPr>
-          <w:rFonts w:ascii="Times New Roman" w:hAnsi="Times New Roman"/>
-          <w:sz w:val="24"/>
-        </w:rPr>
-        <w:t xml:space="preserve">la pertinencia del pago de honorarios profesionales, una vez que </w:t>
-      </w:r>
-      <w:r>
-        <w:rPr>
-          <w:rFonts w:ascii="Times New Roman" w:hAnsi="Times New Roman"/>
-          <w:color w:val="0070C0"/>
-          <w:sz w:val="24"/>
-        </w:rPr>
-        <w:t xml:space="preserve">{pronombre} </w:t>
-      </w:r>
-      <w:proofErr w:type="spellStart"/>
-      <w:r>
-        <w:rPr>
-          <w:rFonts w:ascii="Times New Roman" w:hAnsi="Times New Roman"/>
-          <w:color w:val="0070C0"/>
-          <w:sz w:val="24"/>
-        </w:rPr>
-        <w:t>Secretari</w:t>
-      </w:r>
-      <w:proofErr w:type="spellEnd"/>
-      <w:r>
-        <w:rPr>
-          <w:rFonts w:ascii="Times New Roman" w:hAnsi="Times New Roman"/>
-          <w:color w:val="0070C0"/>
-          <w:sz w:val="24"/>
-        </w:rPr>
-        <w:t>{genero} Abogad{genero}</w:t>
-      </w:r>
-      <w:r>
-        <w:rPr>
-          <w:rFonts w:ascii="Times New Roman" w:hAnsi="Times New Roman"/>
-          <w:sz w:val="24"/>
-        </w:rPr>
-        <w:t xml:space="preserve"> externo lo solicite, conforme la normativa vigente a la fecha de </w:t>
-      </w:r>
-      <w:r>
-        <w:rPr>
-          <w:rFonts w:ascii="Times New Roman" w:hAnsi="Times New Roman"/>
-          <w:sz w:val="24"/>
-        </w:rPr>
-        <w:t>cancelación. -</w:t>
-      </w:r>
-      <w:r>
-        <w:rPr>
-          <w:rFonts w:ascii="Times New Roman" w:hAnsi="Times New Roman"/>
-          <w:sz w:val="24"/>
-        </w:rPr>
-        <w:t xml:space="preserve"> </w:t>
-      </w:r>
-      <w:r>
-        <w:rPr>
-          <w:rFonts w:ascii="Times New Roman" w:hAnsi="Times New Roman"/>
-          <w:b/>
-          <w:sz w:val="24"/>
-        </w:rPr>
-        <w:t>SEXTO</w:t>
-      </w:r>
-      <w:r>
-        <w:rPr>
-          <w:rFonts w:ascii="Times New Roman" w:hAnsi="Times New Roman"/>
-          <w:sz w:val="24"/>
-        </w:rPr>
-        <w:t xml:space="preserve">. - </w:t>
-      </w:r>
-      <w:r>
-        <w:rPr>
-          <w:rFonts w:ascii="Times New Roman" w:hAnsi="Times New Roman"/>
-          <w:b/>
-          <w:sz w:val="24"/>
-        </w:rPr>
-        <w:t xml:space="preserve">ORDENAR </w:t>
-      </w:r>
-      <w:r>
-        <w:rPr>
-          <w:rFonts w:ascii="Times New Roman" w:hAnsi="Times New Roman"/>
-          <w:sz w:val="24"/>
-        </w:rPr>
-        <w:t xml:space="preserve">el archivo del procedimiento coactivo. - Actúe como </w:t>
-      </w:r>
-      <w:proofErr w:type="spellStart"/>
-      <w:r>
-        <w:rPr>
-          <w:rFonts w:ascii="Times New Roman" w:hAnsi="Times New Roman"/>
-          <w:sz w:val="24"/>
-        </w:rPr>
-        <w:t>Secretari</w:t>
-      </w:r>
-      <w:proofErr w:type="spellEnd"/>
-      <w:r>
-        <w:rPr>
-          <w:rFonts w:ascii="Times New Roman" w:hAnsi="Times New Roman"/>
-          <w:sz w:val="24"/>
-        </w:rPr>
-        <w:t xml:space="preserve">{genero} Abogad{genero} </w:t>
-      </w:r>
-      <w:r>
-        <w:rPr>
-          <w:rFonts w:ascii="Times New Roman" w:hAnsi="Times New Roman"/>
-          <w:color w:val="0070C0"/>
-          <w:sz w:val="24"/>
-        </w:rPr>
-        <w:t>{pronombre} {</w:t>
-      </w:r>
-      <w:proofErr w:type="spellStart"/>
-      <w:r>
-        <w:rPr>
-          <w:rFonts w:ascii="Times New Roman" w:hAnsi="Times New Roman"/>
-          <w:color w:val="0070C0"/>
-          <w:sz w:val="24"/>
-        </w:rPr>
-        <w:t>abogadoNombreMinusculas</w:t>
-      </w:r>
-      <w:proofErr w:type="spellEnd"/>
-      <w:r>
-        <w:rPr>
-          <w:rFonts w:ascii="Times New Roman" w:hAnsi="Times New Roman"/>
-          <w:color w:val="0070C0"/>
-          <w:sz w:val="24"/>
-        </w:rPr>
-        <w:t>}</w:t>
-      </w:r>
-      <w:r>
-        <w:rPr>
-          <w:rFonts w:ascii="Times New Roman" w:hAnsi="Times New Roman"/>
-          <w:sz w:val="24"/>
-        </w:rPr>
-        <w:t xml:space="preserve">, quien hallándose presente acepta el cargo y jura desempeñarlo fiel y legalmente, firmando para constancia con </w:t>
-      </w:r>
-      <w:r>
-        <w:rPr>
-          <w:rFonts w:ascii="Times New Roman" w:hAnsi="Times New Roman"/>
-          <w:sz w:val="24"/>
+        <w:t xml:space="preserve">firmando para constancia con </w:t>
+      </w:r>
+      <w:r>
+        <w:rPr>
+          <w:rFonts w:ascii="Times New Roman" w:hAnsi="Times New Roman"/>
         </w:rPr>
         <w:t xml:space="preserve">la </w:t>
       </w:r>
-      <w:r>
-        <w:rPr>
-          <w:rFonts w:ascii="Times New Roman" w:hAnsi="Times New Roman"/>
-          <w:sz w:val="24"/>
-        </w:rPr>
-        <w:t xml:space="preserve">Directora Provincial de Pichincha Encargada y/o Ejecutor de Coactiva. - </w:t>
-      </w:r>
-      <w:r>
-        <w:rPr>
-          <w:rFonts w:ascii="Times New Roman" w:hAnsi="Times New Roman"/>
-          <w:b/>
-          <w:sz w:val="24"/>
+      <w:proofErr w:type="gramStart"/>
+      <w:r>
+        <w:rPr>
+          <w:rFonts w:ascii="Times New Roman" w:hAnsi="Times New Roman"/>
+        </w:rPr>
+        <w:t>Directora Provincial</w:t>
+      </w:r>
+      <w:proofErr w:type="gramEnd"/>
+      <w:r>
+        <w:rPr>
+          <w:rFonts w:ascii="Times New Roman" w:hAnsi="Times New Roman"/>
+        </w:rPr>
+        <w:t xml:space="preserve"> de Pichincha Encargada y/o Ejecutor de Coactiva. - </w:t>
+      </w:r>
+      <w:r>
+        <w:rPr>
+          <w:rFonts w:ascii="Times New Roman" w:hAnsi="Times New Roman"/>
+          <w:b/>
         </w:rPr>
         <w:t>CÚMPLASE y NOTIFÍQUESE.</w:t>
       </w:r>
@@ -1560,7 +1482,6 @@
         <w:rPr>
           <w:rFonts w:ascii="Times New Roman" w:hAnsi="Times New Roman"/>
           <w:color w:val="0070C0"/>
-          <w:sz w:val="24"/>
         </w:rPr>
         <w:t>{</w:t>
       </w:r>
@@ -1569,7 +1490,6 @@
         <w:rPr>
           <w:rFonts w:ascii="Times New Roman" w:hAnsi="Times New Roman"/>
           <w:color w:val="0070C0"/>
-          <w:sz w:val="24"/>
         </w:rPr>
         <w:t>abogadoNombreMinusculas</w:t>
       </w:r>
@@ -1578,7 +1498,6 @@
         <w:rPr>
           <w:rFonts w:ascii="Times New Roman" w:hAnsi="Times New Roman"/>
           <w:color w:val="0070C0"/>
-          <w:sz w:val="24"/>
         </w:rPr>
         <w:t>}</w:t>
       </w:r>
@@ -1639,7 +1558,6 @@
         <w:rPr>
           <w:rFonts w:ascii="Times New Roman" w:hAnsi="Times New Roman"/>
           <w:color w:val="0070C0"/>
-          <w:sz w:val="24"/>
         </w:rPr>
         <w:t>{</w:t>
       </w:r>
@@ -1648,7 +1566,6 @@
         <w:rPr>
           <w:rFonts w:ascii="Times New Roman" w:hAnsi="Times New Roman"/>
           <w:color w:val="0070C0"/>
-          <w:sz w:val="24"/>
         </w:rPr>
         <w:t>fechaProvidencia</w:t>
       </w:r>
@@ -1657,7 +1574,6 @@
         <w:rPr>
           <w:rFonts w:ascii="Times New Roman" w:hAnsi="Times New Roman"/>
           <w:color w:val="0070C0"/>
-          <w:sz w:val="24"/>
         </w:rPr>
         <w:t>}</w:t>
       </w:r>
@@ -1720,7 +1636,6 @@
         <w:rPr>
           <w:rFonts w:ascii="Times New Roman" w:hAnsi="Times New Roman"/>
           <w:color w:val="0070C0"/>
-          <w:sz w:val="24"/>
         </w:rPr>
         <w:t>{</w:t>
       </w:r>
@@ -1729,7 +1644,6 @@
         <w:rPr>
           <w:rFonts w:ascii="Times New Roman" w:hAnsi="Times New Roman"/>
           <w:color w:val="0070C0"/>
-          <w:sz w:val="24"/>
         </w:rPr>
         <w:t>abogadoNombreMinusculas</w:t>
       </w:r>
@@ -1738,7 +1652,6 @@
         <w:rPr>
           <w:rFonts w:ascii="Times New Roman" w:hAnsi="Times New Roman"/>
           <w:color w:val="0070C0"/>
-          <w:sz w:val="24"/>
         </w:rPr>
         <w:t>}</w:t>
       </w:r>

</xml_diff>

<commit_message>
ajustes finales prov marca de agua
</commit_message>
<xml_diff>
--- a/src/assets/inicio-cancelacion-agrupados-juridica.docx
+++ b/src/assets/inicio-cancelacion-agrupados-juridica.docx
@@ -2,17 +2,6 @@
 <file path=word/document.xml><?xml version="1.0" encoding="utf-8"?>
 <w:document xmlns:wpc="http://schemas.microsoft.com/office/word/2010/wordprocessingCanvas" xmlns:cx="http://schemas.microsoft.com/office/drawing/2014/chartex" xmlns:cx1="http://schemas.microsoft.com/office/drawing/2015/9/8/chartex" xmlns:cx2="http://schemas.microsoft.com/office/drawing/2015/10/21/chartex" xmlns:cx3="http://schemas.microsoft.com/office/drawing/2016/5/9/chartex" xmlns:cx4="http://schemas.microsoft.com/office/drawing/2016/5/10/chartex" xmlns:cx5="http://schemas.microsoft.com/office/drawing/2016/5/11/chartex" xmlns:cx6="http://schemas.microsoft.com/office/drawing/2016/5/12/chartex" xmlns:cx7="http://schemas.microsoft.com/office/drawing/2016/5/13/chartex" xmlns:cx8="http://schemas.microsoft.com/office/drawing/2016/5/14/chartex" xmlns:mc="http://schemas.openxmlformats.org/markup-compatibility/2006" xmlns:aink="http://schemas.microsoft.com/office/drawing/2016/ink" xmlns:am3d="http://schemas.microsoft.com/office/drawing/2017/model3d" xmlns:o="urn:schemas-microsoft-com:office:office" xmlns:r="http://schemas.openxmlformats.org/officeDocument/2006/relationships" xmlns:m="http://schemas.openxmlformats.org/officeDocument/2006/math" xmlns:v="urn:schemas-microsoft-com:vml" xmlns:wp14="http://schemas.microsoft.com/office/word/2010/wordprocessingDrawing" xmlns:wp="http://schemas.openxmlformats.org/drawingml/2006/wordprocessingDrawing" xmlns:w10="urn:schemas-microsoft-com:office:word" xmlns:w="http://schemas.openxmlformats.org/wordprocessingml/2006/main" xmlns:w14="http://schemas.microsoft.com/office/word/2010/wordml" xmlns:w15="http://schemas.microsoft.com/office/word/2012/wordml" xmlns:w16cex="http://schemas.microsoft.com/office/word/2018/wordml/cex" xmlns:w16cid="http://schemas.microsoft.com/office/word/2016/wordml/cid" xmlns:w16="http://schemas.microsoft.com/office/word/2018/wordml" xmlns:w16sdtdh="http://schemas.microsoft.com/office/word/2020/wordml/sdtdatahash" xmlns:w16se="http://schemas.microsoft.com/office/word/2015/wordml/symex" xmlns:wpg="http://schemas.microsoft.com/office/word/2010/wordprocessingGroup" xmlns:wpi="http://schemas.microsoft.com/office/word/2010/wordprocessingInk" xmlns:wne="http://schemas.microsoft.com/office/word/2006/wordml" xmlns:wps="http://schemas.microsoft.com/office/word/2010/wordprocessingShape" mc:Ignorable="w14 w15 w16se w16cid w16 w16cex w16sdtdh wp14">
   <w:body>
-    <w:p>
-      <w:pPr>
-        <w:pStyle w:val="Sinespaciado"/>
-        <w:jc w:val="both"/>
-        <w:rPr>
-          <w:rFonts w:ascii="Times New Roman" w:hAnsi="Times New Roman" w:cs="Times New Roman"/>
-          <w:b/>
-          <w:bCs/>
-        </w:rPr>
-      </w:pPr>
-    </w:p>
     <w:p>
       <w:pPr>
         <w:jc w:val="both"/>
@@ -804,7 +793,7 @@
         </w:trPr>
         <w:tc>
           <w:tcPr>
-            <w:tcW w:w="1413" w:type="dxa"/>
+            <w:tcW w:w="1271" w:type="dxa"/>
             <w:shd w:val="clear" w:color="auto" w:fill="4472C4"/>
           </w:tcPr>
           <w:p>
@@ -824,7 +813,7 @@
         </w:tc>
         <w:tc>
           <w:tcPr>
-            <w:tcW w:w="1730" w:type="dxa"/>
+            <w:tcW w:w="1873" w:type="dxa"/>
             <w:shd w:val="clear" w:color="auto" w:fill="4472C4"/>
           </w:tcPr>
           <w:p>
@@ -874,7 +863,7 @@
         </w:tc>
         <w:tc>
           <w:tcPr>
-            <w:tcW w:w="1295" w:type="dxa"/>
+            <w:tcW w:w="1294" w:type="dxa"/>
             <w:shd w:val="clear" w:color="auto" w:fill="4472C4"/>
           </w:tcPr>
           <w:p>
@@ -976,7 +965,7 @@
         </w:trPr>
         <w:tc>
           <w:tcPr>
-            <w:tcW w:w="1413" w:type="dxa"/>
+            <w:tcW w:w="1271" w:type="dxa"/>
           </w:tcPr>
           <w:p>
             <w:r>
@@ -1003,7 +992,7 @@
         </w:tc>
         <w:tc>
           <w:tcPr>
-            <w:tcW w:w="1730" w:type="dxa"/>
+            <w:tcW w:w="1873" w:type="dxa"/>
           </w:tcPr>
           <w:p>
             <w:r>
@@ -1057,7 +1046,7 @@
         </w:tc>
         <w:tc>
           <w:tcPr>
-            <w:tcW w:w="1295" w:type="dxa"/>
+            <w:tcW w:w="1294" w:type="dxa"/>
           </w:tcPr>
           <w:p>
             <w:r>
@@ -1361,14 +1350,7 @@
         <w:rPr>
           <w:rFonts w:ascii="Times New Roman" w:hAnsi="Times New Roman"/>
         </w:rPr>
-        <w:t xml:space="preserve">, quien hallándose presente acepta el cargo y jura desempeñarlo fiel y legalmente, </w:t>
-      </w:r>
-      <w:r>
-        <w:rPr>
-          <w:rFonts w:ascii="Times New Roman" w:hAnsi="Times New Roman"/>
-        </w:rPr>
-        <w:lastRenderedPageBreak/>
-        <w:t xml:space="preserve">firmando para constancia con </w:t>
+        <w:t xml:space="preserve">, quien hallándose presente acepta el cargo y jura desempeñarlo fiel y legalmente, firmando para constancia con </w:t>
       </w:r>
       <w:r>
         <w:rPr>
@@ -1746,16 +1728,16 @@
         <w:lang w:eastAsia="es-EC"/>
       </w:rPr>
       <w:drawing>
-        <wp:anchor distT="0" distB="0" distL="114300" distR="114300" simplePos="0" relativeHeight="251659264" behindDoc="1" locked="0" layoutInCell="1" allowOverlap="1" wp14:anchorId="398BC8D5" wp14:editId="1E18B32F">
+        <wp:anchor distT="0" distB="0" distL="114300" distR="114300" simplePos="0" relativeHeight="251659264" behindDoc="1" locked="0" layoutInCell="1" allowOverlap="1" wp14:anchorId="398BC8D5" wp14:editId="1D56537E">
           <wp:simplePos x="0" y="0"/>
-          <wp:positionH relativeFrom="column">
-            <wp:posOffset>-1013460</wp:posOffset>
+          <wp:positionH relativeFrom="page">
+            <wp:align>right</wp:align>
           </wp:positionH>
           <wp:positionV relativeFrom="paragraph">
-            <wp:posOffset>-381635</wp:posOffset>
+            <wp:posOffset>-564515</wp:posOffset>
           </wp:positionV>
           <wp:extent cx="7559105" cy="10689427"/>
-          <wp:effectExtent l="0" t="0" r="0" b="4445"/>
+          <wp:effectExtent l="0" t="0" r="3810" b="0"/>
           <wp:wrapNone/>
           <wp:docPr id="646832910" name="Imagen 646832910"/>
           <wp:cNvGraphicFramePr>

</xml_diff>

<commit_message>
correccion formato de las prov texto negrita
</commit_message>
<xml_diff>
--- a/src/assets/inicio-cancelacion-agrupados-juridica.docx
+++ b/src/assets/inicio-cancelacion-agrupados-juridica.docx
@@ -22,6 +22,8 @@
       <w:r>
         <w:rPr>
           <w:rFonts w:ascii="Times New Roman" w:hAnsi="Times New Roman"/>
+          <w:b/>
+          <w:bCs/>
           <w:color w:val="0070C0"/>
         </w:rPr>
         <w:t>{</w:t>
@@ -30,6 +32,8 @@
       <w:r>
         <w:rPr>
           <w:rFonts w:ascii="Times New Roman" w:hAnsi="Times New Roman"/>
+          <w:b/>
+          <w:bCs/>
           <w:color w:val="0070C0"/>
         </w:rPr>
         <w:t>fechaProvidencia</w:t>
@@ -38,6 +42,8 @@
       <w:r>
         <w:rPr>
           <w:rFonts w:ascii="Times New Roman" w:hAnsi="Times New Roman"/>
+          <w:b/>
+          <w:bCs/>
           <w:color w:val="0070C0"/>
         </w:rPr>
         <w:t>}</w:t>
@@ -51,6 +57,8 @@
       <w:r>
         <w:rPr>
           <w:rFonts w:ascii="Times New Roman" w:hAnsi="Times New Roman"/>
+          <w:b/>
+          <w:bCs/>
           <w:color w:val="0070C0"/>
         </w:rPr>
         <w:t>{</w:t>
@@ -59,6 +67,8 @@
       <w:r>
         <w:rPr>
           <w:rFonts w:ascii="Times New Roman" w:hAnsi="Times New Roman"/>
+          <w:b/>
+          <w:bCs/>
           <w:color w:val="0070C0"/>
         </w:rPr>
         <w:t>horaProvidencia</w:t>
@@ -67,6 +77,8 @@
       <w:r>
         <w:rPr>
           <w:rFonts w:ascii="Times New Roman" w:hAnsi="Times New Roman"/>
+          <w:b/>
+          <w:bCs/>
           <w:color w:val="0070C0"/>
         </w:rPr>
         <w:t>}</w:t>
@@ -153,6 +165,8 @@
       <w:r>
         <w:rPr>
           <w:rFonts w:ascii="Times New Roman" w:hAnsi="Times New Roman"/>
+          <w:b/>
+          <w:bCs/>
           <w:color w:val="0070C0"/>
         </w:rPr>
         <w:t>{ruc}</w:t>
@@ -166,6 +180,8 @@
       <w:r>
         <w:rPr>
           <w:rFonts w:ascii="Times New Roman" w:hAnsi="Times New Roman"/>
+          <w:b/>
+          <w:bCs/>
           <w:color w:val="0070C0"/>
         </w:rPr>
         <w:t>{</w:t>
@@ -174,6 +190,8 @@
       <w:r>
         <w:rPr>
           <w:rFonts w:ascii="Times New Roman" w:hAnsi="Times New Roman"/>
+          <w:b/>
+          <w:bCs/>
           <w:color w:val="0070C0"/>
         </w:rPr>
         <w:t>representanteLegal</w:t>
@@ -182,6 +200,8 @@
       <w:r>
         <w:rPr>
           <w:rFonts w:ascii="Times New Roman" w:hAnsi="Times New Roman"/>
+          <w:b/>
+          <w:bCs/>
           <w:color w:val="0070C0"/>
         </w:rPr>
         <w:t>}</w:t>
@@ -195,6 +215,8 @@
       <w:r>
         <w:rPr>
           <w:rFonts w:ascii="Times New Roman" w:hAnsi="Times New Roman"/>
+          <w:b/>
+          <w:bCs/>
           <w:color w:val="0070C0"/>
         </w:rPr>
         <w:t>{cedula}</w:t>
@@ -334,21 +356,7 @@
               <w:rPr>
                 <w:rFonts w:ascii="Times New Roman" w:hAnsi="Times New Roman"/>
               </w:rPr>
-              <w:t>{#</w:t>
-            </w:r>
-            <w:proofErr w:type="gramStart"/>
-            <w:r>
-              <w:rPr>
-                <w:rFonts w:ascii="Times New Roman" w:hAnsi="Times New Roman"/>
-              </w:rPr>
-              <w:t>titulos}{</w:t>
-            </w:r>
-            <w:proofErr w:type="gramEnd"/>
-            <w:r>
-              <w:rPr>
-                <w:rFonts w:ascii="Times New Roman" w:hAnsi="Times New Roman"/>
-              </w:rPr>
-              <w:t>orden}</w:t>
+              <w:t>{#titulos}{orden}</w:t>
             </w:r>
           </w:p>
         </w:tc>
@@ -614,6 +622,8 @@
       <w:r>
         <w:rPr>
           <w:rFonts w:ascii="Times New Roman" w:hAnsi="Times New Roman"/>
+          <w:b/>
+          <w:bCs/>
           <w:color w:val="0070C0"/>
         </w:rPr>
         <w:t>{</w:t>
@@ -622,6 +632,8 @@
       <w:r>
         <w:rPr>
           <w:rFonts w:ascii="Times New Roman" w:hAnsi="Times New Roman"/>
+          <w:b/>
+          <w:bCs/>
           <w:color w:val="0070C0"/>
         </w:rPr>
         <w:t>razonSocial</w:t>
@@ -630,6 +642,8 @@
       <w:r>
         <w:rPr>
           <w:rFonts w:ascii="Times New Roman" w:hAnsi="Times New Roman"/>
+          <w:b/>
+          <w:bCs/>
           <w:color w:val="0070C0"/>
         </w:rPr>
         <w:t>}</w:t>
@@ -643,6 +657,8 @@
       <w:r>
         <w:rPr>
           <w:rFonts w:ascii="Times New Roman" w:hAnsi="Times New Roman"/>
+          <w:b/>
+          <w:bCs/>
           <w:color w:val="0070C0"/>
         </w:rPr>
         <w:t>{ruc}</w:t>
@@ -656,6 +672,8 @@
       <w:r>
         <w:rPr>
           <w:rFonts w:ascii="Times New Roman" w:hAnsi="Times New Roman"/>
+          <w:b/>
+          <w:bCs/>
           <w:color w:val="0070C0"/>
         </w:rPr>
         <w:t>{</w:t>
@@ -664,6 +682,8 @@
       <w:r>
         <w:rPr>
           <w:rFonts w:ascii="Times New Roman" w:hAnsi="Times New Roman"/>
+          <w:b/>
+          <w:bCs/>
           <w:color w:val="0070C0"/>
         </w:rPr>
         <w:t>representanteLegal</w:t>
@@ -672,6 +692,8 @@
       <w:r>
         <w:rPr>
           <w:rFonts w:ascii="Times New Roman" w:hAnsi="Times New Roman"/>
+          <w:b/>
+          <w:bCs/>
           <w:color w:val="0070C0"/>
         </w:rPr>
         <w:t>}</w:t>
@@ -685,6 +707,8 @@
       <w:r>
         <w:rPr>
           <w:rFonts w:ascii="Times New Roman" w:hAnsi="Times New Roman"/>
+          <w:b/>
+          <w:bCs/>
           <w:color w:val="0070C0"/>
         </w:rPr>
         <w:t>{cedula}</w:t>
@@ -698,6 +722,8 @@
       <w:r>
         <w:rPr>
           <w:rFonts w:ascii="Times New Roman" w:hAnsi="Times New Roman"/>
+          <w:b/>
+          <w:bCs/>
           <w:color w:val="0070C0"/>
         </w:rPr>
         <w:t>{</w:t>
@@ -706,6 +732,8 @@
       <w:r>
         <w:rPr>
           <w:rFonts w:ascii="Times New Roman" w:hAnsi="Times New Roman"/>
+          <w:b/>
+          <w:bCs/>
           <w:color w:val="0070C0"/>
         </w:rPr>
         <w:t>totalCapitalLetras</w:t>
@@ -714,6 +742,8 @@
       <w:r>
         <w:rPr>
           <w:rFonts w:ascii="Times New Roman" w:hAnsi="Times New Roman"/>
+          <w:b/>
+          <w:bCs/>
           <w:color w:val="0070C0"/>
         </w:rPr>
         <w:t>}</w:t>
@@ -722,11 +752,21 @@
         <w:rPr>
           <w:rFonts w:ascii="Times New Roman" w:hAnsi="Times New Roman"/>
         </w:rPr>
-        <w:t xml:space="preserve"> (USD </w:t>
-      </w:r>
-      <w:r>
-        <w:rPr>
-          <w:rFonts w:ascii="Times New Roman" w:hAnsi="Times New Roman"/>
+        <w:t xml:space="preserve"> </w:t>
+      </w:r>
+      <w:r>
+        <w:rPr>
+          <w:rFonts w:ascii="Times New Roman" w:hAnsi="Times New Roman"/>
+          <w:b/>
+          <w:bCs/>
+        </w:rPr>
+        <w:t xml:space="preserve">(USD </w:t>
+      </w:r>
+      <w:r>
+        <w:rPr>
+          <w:rFonts w:ascii="Times New Roman" w:hAnsi="Times New Roman"/>
+          <w:b/>
+          <w:bCs/>
           <w:color w:val="0070C0"/>
         </w:rPr>
         <w:t>{</w:t>
@@ -735,6 +775,8 @@
       <w:r>
         <w:rPr>
           <w:rFonts w:ascii="Times New Roman" w:hAnsi="Times New Roman"/>
+          <w:b/>
+          <w:bCs/>
           <w:color w:val="0070C0"/>
         </w:rPr>
         <w:t>totalCapital</w:t>
@@ -743,6 +785,8 @@
       <w:r>
         <w:rPr>
           <w:rFonts w:ascii="Times New Roman" w:hAnsi="Times New Roman"/>
+          <w:b/>
+          <w:bCs/>
           <w:color w:val="0070C0"/>
         </w:rPr>
         <w:t>}</w:t>
@@ -750,8 +794,16 @@
       <w:r>
         <w:rPr>
           <w:rFonts w:ascii="Times New Roman" w:hAnsi="Times New Roman"/>
-        </w:rPr>
-        <w:t>) más los intereses, multas, costas y honorarios profesionales que se calcularán a la fecha de pago.</w:t>
+          <w:b/>
+          <w:bCs/>
+        </w:rPr>
+        <w:t>)</w:t>
+      </w:r>
+      <w:r>
+        <w:rPr>
+          <w:rFonts w:ascii="Times New Roman" w:hAnsi="Times New Roman"/>
+        </w:rPr>
+        <w:t xml:space="preserve"> más los intereses, multas, costas y honorarios profesionales que se calcularán a la fecha de pago.</w:t>
       </w:r>
       <w:r>
         <w:rPr>
@@ -972,21 +1024,7 @@
               <w:rPr>
                 <w:rFonts w:ascii="Times New Roman" w:hAnsi="Times New Roman"/>
               </w:rPr>
-              <w:t>{#</w:t>
-            </w:r>
-            <w:proofErr w:type="gramStart"/>
-            <w:r>
-              <w:rPr>
-                <w:rFonts w:ascii="Times New Roman" w:hAnsi="Times New Roman"/>
-              </w:rPr>
-              <w:t>cancelaciones}{</w:t>
-            </w:r>
-            <w:proofErr w:type="gramEnd"/>
-            <w:r>
-              <w:rPr>
-                <w:rFonts w:ascii="Times New Roman" w:hAnsi="Times New Roman"/>
-              </w:rPr>
-              <w:t>orden}</w:t>
+              <w:t>{#cancelaciones}{orden}</w:t>
             </w:r>
           </w:p>
         </w:tc>
@@ -1225,9 +1263,18 @@
       <w:r>
         <w:rPr>
           <w:rFonts w:ascii="Times New Roman" w:hAnsi="Times New Roman"/>
-          <w:color w:val="0070C0"/>
-        </w:rPr>
-        <w:t xml:space="preserve">{pronombre} </w:t>
+          <w:b/>
+          <w:bCs/>
+          <w:color w:val="0070C0"/>
+        </w:rPr>
+        <w:t>{pronombre}</w:t>
+      </w:r>
+      <w:r>
+        <w:rPr>
+          <w:rFonts w:ascii="Times New Roman" w:hAnsi="Times New Roman"/>
+          <w:color w:val="0070C0"/>
+        </w:rPr>
+        <w:t xml:space="preserve"> </w:t>
       </w:r>
       <w:proofErr w:type="spellStart"/>
       <w:r>
@@ -1235,113 +1282,134 @@
           <w:rFonts w:ascii="Times New Roman" w:hAnsi="Times New Roman"/>
           <w:color w:val="0070C0"/>
         </w:rPr>
+        <w:t>s</w:t>
+      </w:r>
+      <w:r>
+        <w:rPr>
+          <w:rFonts w:ascii="Times New Roman" w:hAnsi="Times New Roman"/>
+          <w:color w:val="0070C0"/>
+        </w:rPr>
+        <w:t>ecretari</w:t>
+      </w:r>
+      <w:proofErr w:type="spellEnd"/>
+      <w:r>
+        <w:rPr>
+          <w:rFonts w:ascii="Times New Roman" w:hAnsi="Times New Roman"/>
+          <w:color w:val="0070C0"/>
+        </w:rPr>
+        <w:t xml:space="preserve">{genero} </w:t>
+      </w:r>
+      <w:r>
+        <w:rPr>
+          <w:rFonts w:ascii="Times New Roman" w:hAnsi="Times New Roman"/>
+          <w:color w:val="0070C0"/>
+        </w:rPr>
+        <w:t>a</w:t>
+      </w:r>
+      <w:r>
+        <w:rPr>
+          <w:rFonts w:ascii="Times New Roman" w:hAnsi="Times New Roman"/>
+          <w:color w:val="0070C0"/>
+        </w:rPr>
+        <w:t>bogad{genero}</w:t>
+      </w:r>
+      <w:r>
+        <w:rPr>
+          <w:rFonts w:ascii="Times New Roman" w:hAnsi="Times New Roman"/>
+        </w:rPr>
+        <w:t xml:space="preserve"> </w:t>
+      </w:r>
+      <w:proofErr w:type="spellStart"/>
+      <w:r>
+        <w:rPr>
+          <w:rFonts w:ascii="Times New Roman" w:hAnsi="Times New Roman"/>
+        </w:rPr>
+        <w:t>extern</w:t>
+      </w:r>
+      <w:proofErr w:type="spellEnd"/>
+      <w:r>
+        <w:rPr>
+          <w:rFonts w:ascii="Times New Roman" w:hAnsi="Times New Roman"/>
+        </w:rPr>
+        <w:t>{genero}</w:t>
+      </w:r>
+      <w:r>
+        <w:rPr>
+          <w:rFonts w:ascii="Times New Roman" w:hAnsi="Times New Roman"/>
+        </w:rPr>
+        <w:t xml:space="preserve"> lo solicite, conforme la normativa vigente a la fecha de </w:t>
+      </w:r>
+      <w:r>
+        <w:rPr>
+          <w:rFonts w:ascii="Times New Roman" w:hAnsi="Times New Roman"/>
+        </w:rPr>
+        <w:t>cancelación. -</w:t>
+      </w:r>
+      <w:r>
+        <w:rPr>
+          <w:rFonts w:ascii="Times New Roman" w:hAnsi="Times New Roman"/>
+        </w:rPr>
+        <w:t xml:space="preserve"> </w:t>
+      </w:r>
+      <w:r>
+        <w:rPr>
+          <w:rFonts w:ascii="Times New Roman" w:hAnsi="Times New Roman"/>
+          <w:b/>
+        </w:rPr>
+        <w:t>SEXTO</w:t>
+      </w:r>
+      <w:r>
+        <w:rPr>
+          <w:rFonts w:ascii="Times New Roman" w:hAnsi="Times New Roman"/>
+        </w:rPr>
+        <w:t xml:space="preserve">. - </w:t>
+      </w:r>
+      <w:r>
+        <w:rPr>
+          <w:rFonts w:ascii="Times New Roman" w:hAnsi="Times New Roman"/>
+          <w:b/>
+        </w:rPr>
+        <w:t xml:space="preserve">ORDENAR </w:t>
+      </w:r>
+      <w:r>
+        <w:rPr>
+          <w:rFonts w:ascii="Times New Roman" w:hAnsi="Times New Roman"/>
+        </w:rPr>
+        <w:t xml:space="preserve">el archivo del procedimiento coactivo. - Actúe como </w:t>
+      </w:r>
+      <w:proofErr w:type="spellStart"/>
+      <w:r>
+        <w:rPr>
+          <w:rFonts w:ascii="Times New Roman" w:hAnsi="Times New Roman"/>
+        </w:rPr>
         <w:t>Secretari</w:t>
       </w:r>
       <w:proofErr w:type="spellEnd"/>
       <w:r>
         <w:rPr>
           <w:rFonts w:ascii="Times New Roman" w:hAnsi="Times New Roman"/>
-          <w:color w:val="0070C0"/>
-        </w:rPr>
-        <w:t>{genero} Abogad{genero}</w:t>
-      </w:r>
-      <w:r>
-        <w:rPr>
-          <w:rFonts w:ascii="Times New Roman" w:hAnsi="Times New Roman"/>
-        </w:rPr>
-        <w:t xml:space="preserve"> </w:t>
+        </w:rPr>
+        <w:t xml:space="preserve">{genero} Abogad{genero} </w:t>
+      </w:r>
+      <w:r>
+        <w:rPr>
+          <w:rFonts w:ascii="Times New Roman" w:hAnsi="Times New Roman"/>
+          <w:color w:val="0070C0"/>
+        </w:rPr>
+        <w:t>{pronombre} {</w:t>
       </w:r>
       <w:proofErr w:type="spellStart"/>
       <w:r>
         <w:rPr>
           <w:rFonts w:ascii="Times New Roman" w:hAnsi="Times New Roman"/>
-        </w:rPr>
-        <w:t>extern</w:t>
+          <w:color w:val="0070C0"/>
+        </w:rPr>
+        <w:t>abogadoNombreMinusculas</w:t>
       </w:r>
       <w:proofErr w:type="spellEnd"/>
       <w:r>
         <w:rPr>
           <w:rFonts w:ascii="Times New Roman" w:hAnsi="Times New Roman"/>
-        </w:rPr>
-        <w:t>{genero}</w:t>
-      </w:r>
-      <w:r>
-        <w:rPr>
-          <w:rFonts w:ascii="Times New Roman" w:hAnsi="Times New Roman"/>
-        </w:rPr>
-        <w:t xml:space="preserve"> lo solicite, conforme la normativa vigente a la fecha de </w:t>
-      </w:r>
-      <w:r>
-        <w:rPr>
-          <w:rFonts w:ascii="Times New Roman" w:hAnsi="Times New Roman"/>
-        </w:rPr>
-        <w:t>cancelación. -</w:t>
-      </w:r>
-      <w:r>
-        <w:rPr>
-          <w:rFonts w:ascii="Times New Roman" w:hAnsi="Times New Roman"/>
-        </w:rPr>
-        <w:t xml:space="preserve"> </w:t>
-      </w:r>
-      <w:r>
-        <w:rPr>
-          <w:rFonts w:ascii="Times New Roman" w:hAnsi="Times New Roman"/>
-          <w:b/>
-        </w:rPr>
-        <w:t>SEXTO</w:t>
-      </w:r>
-      <w:r>
-        <w:rPr>
-          <w:rFonts w:ascii="Times New Roman" w:hAnsi="Times New Roman"/>
-        </w:rPr>
-        <w:t xml:space="preserve">. - </w:t>
-      </w:r>
-      <w:r>
-        <w:rPr>
-          <w:rFonts w:ascii="Times New Roman" w:hAnsi="Times New Roman"/>
-          <w:b/>
-        </w:rPr>
-        <w:t xml:space="preserve">ORDENAR </w:t>
-      </w:r>
-      <w:r>
-        <w:rPr>
-          <w:rFonts w:ascii="Times New Roman" w:hAnsi="Times New Roman"/>
-        </w:rPr>
-        <w:t xml:space="preserve">el archivo del procedimiento coactivo. - Actúe como </w:t>
-      </w:r>
-      <w:proofErr w:type="spellStart"/>
-      <w:r>
-        <w:rPr>
-          <w:rFonts w:ascii="Times New Roman" w:hAnsi="Times New Roman"/>
-        </w:rPr>
-        <w:t>Secretari</w:t>
-      </w:r>
-      <w:proofErr w:type="spellEnd"/>
-      <w:r>
-        <w:rPr>
-          <w:rFonts w:ascii="Times New Roman" w:hAnsi="Times New Roman"/>
-        </w:rPr>
-        <w:t xml:space="preserve">{genero} Abogad{genero} </w:t>
-      </w:r>
-      <w:r>
-        <w:rPr>
-          <w:rFonts w:ascii="Times New Roman" w:hAnsi="Times New Roman"/>
-          <w:color w:val="0070C0"/>
-        </w:rPr>
-        <w:t>{pronombre} {</w:t>
-      </w:r>
-      <w:proofErr w:type="spellStart"/>
-      <w:r>
-        <w:rPr>
-          <w:rFonts w:ascii="Times New Roman" w:hAnsi="Times New Roman"/>
-          <w:color w:val="0070C0"/>
-        </w:rPr>
-        <w:t>abogadoNombreMinusculas</w:t>
-      </w:r>
-      <w:proofErr w:type="spellEnd"/>
-      <w:r>
-        <w:rPr>
-          <w:rFonts w:ascii="Times New Roman" w:hAnsi="Times New Roman"/>
           <w:color w:val="0070C0"/>
         </w:rPr>
         <w:t>}</w:t>
@@ -1358,19 +1426,11 @@
         </w:rPr>
         <w:t xml:space="preserve">la </w:t>
       </w:r>
-      <w:proofErr w:type="gramStart"/>
-      <w:r>
-        <w:rPr>
-          <w:rFonts w:ascii="Times New Roman" w:hAnsi="Times New Roman"/>
-        </w:rPr>
-        <w:t>Directora Provincial</w:t>
-      </w:r>
-      <w:proofErr w:type="gramEnd"/>
-      <w:r>
-        <w:rPr>
-          <w:rFonts w:ascii="Times New Roman" w:hAnsi="Times New Roman"/>
-        </w:rPr>
-        <w:t xml:space="preserve"> de Pichincha Encargada y/o Ejecutor de Coactiva. - </w:t>
+      <w:r>
+        <w:rPr>
+          <w:rFonts w:ascii="Times New Roman" w:hAnsi="Times New Roman"/>
+        </w:rPr>
+        <w:t xml:space="preserve">Directora Provincial de Pichincha Encargada y/o Ejecutor de Coactiva. - </w:t>
       </w:r>
       <w:r>
         <w:rPr>
@@ -1539,6 +1599,8 @@
       <w:r>
         <w:rPr>
           <w:rFonts w:ascii="Times New Roman" w:hAnsi="Times New Roman"/>
+          <w:b/>
+          <w:bCs/>
           <w:color w:val="0070C0"/>
         </w:rPr>
         <w:t>{</w:t>
@@ -1547,6 +1609,8 @@
       <w:r>
         <w:rPr>
           <w:rFonts w:ascii="Times New Roman" w:hAnsi="Times New Roman"/>
+          <w:b/>
+          <w:bCs/>
           <w:color w:val="0070C0"/>
         </w:rPr>
         <w:t>fechaProvidencia</w:t>
@@ -1555,6 +1619,8 @@
       <w:r>
         <w:rPr>
           <w:rFonts w:ascii="Times New Roman" w:hAnsi="Times New Roman"/>
+          <w:b/>
+          <w:bCs/>
           <w:color w:val="0070C0"/>
         </w:rPr>
         <w:t>}</w:t>

</xml_diff>